<commit_message>
WH&S, broken Binary IO
</commit_message>
<xml_diff>
--- a/Health and Safety/01_HealthAndSafety_WHSManagementPlan.docx
+++ b/Health and Safety/01_HealthAndSafety_WHSManagementPlan.docx
@@ -147,6 +147,7 @@
         <w:pStyle w:val="ParagraphStyle1"/>
         <w:rPr>
           <w:color w:val="auto"/>
+          <w:highlight w:val="yellow"/>
         </w:rPr>
       </w:pPr>
       <w:r>
@@ -162,13 +163,15 @@
         <w:pStyle w:val="ParagraphStyle1"/>
         <w:rPr>
           <w:color w:val="auto"/>
-        </w:rPr>
-      </w:pPr>
-      <w:r>
-        <w:rPr>
-          <w:color w:val="auto"/>
-        </w:rPr>
-        <w:t>To aim to remove or reduce the risks to the health, safety and welfare of all workers, contractors and visitors to this workplace, and anyone else who may be affected by our business operators</w:t>
+          <w:highlight w:val="yellow"/>
+        </w:rPr>
+      </w:pPr>
+      <w:r>
+        <w:rPr>
+          <w:color w:val="auto"/>
+          <w:highlight w:val="yellow"/>
+        </w:rPr>
+        <w:t>To aim to remove or reduce the risks to the health, safety and welfare of all workers, contractors and visitors to this workplace, and anyone else who may be affected by our business operations</w:t>
       </w:r>
     </w:p>
     <w:p>
@@ -181,22 +184,10 @@
       <w:r>
         <w:rPr>
           <w:color w:val="auto"/>
+          <w:highlight w:val="yellow"/>
         </w:rPr>
         <w:t>To aim to ensure all work activities are done safely</w:t>
       </w:r>
-    </w:p>
-    <w:p>
-      <w:pPr>
-        <w:pStyle w:val="ParagraphStyle1"/>
-        <w:numPr>
-          <w:ilvl w:val="0"/>
-          <w:numId w:val="0"/>
-        </w:numPr>
-        <w:ind w:left="984" w:hanging="360"/>
-        <w:rPr>
-          <w:color w:val="auto"/>
-        </w:rPr>
-      </w:pPr>
     </w:p>
     <w:p>
       <w:r>
@@ -444,9 +435,8 @@
       <w:r>
         <w:rPr>
           <w:color w:val="auto"/>
-          <w:highlight w:val="yellow"/>
-        </w:rPr>
-        <w:t>Providing an explanation of WHS plans to workers</w:t>
+        </w:rPr>
+        <w:t>ensuring that employees are knowledgeable about the WHS policies</w:t>
       </w:r>
     </w:p>
     <w:p>
@@ -456,14 +446,14 @@
           <w:color w:val="auto"/>
         </w:rPr>
       </w:pPr>
-    </w:p>
-    <w:p>
-      <w:pPr>
-        <w:pStyle w:val="BodyFormSamples"/>
-        <w:rPr>
-          <w:color w:val="auto"/>
-        </w:rPr>
-      </w:pPr>
+      <w:r>
+        <w:rPr>
+          <w:color w:val="auto"/>
+        </w:rPr>
+        <w:t>ensuring that employees know where to seek help and/or advice</w:t>
+      </w:r>
+      <w:bookmarkStart w:id="0" w:name="_GoBack"/>
+      <w:bookmarkEnd w:id="0"/>
     </w:p>
     <w:p>
       <w:pPr>
@@ -512,16 +502,9 @@
           <w:ilvl w:val="0"/>
           <w:numId w:val="3"/>
         </w:numPr>
-        <w:rPr>
-          <w:color w:val="auto"/>
-          <w:lang w:val="en-AU"/>
-        </w:rPr>
-      </w:pPr>
-      <w:r>
-        <w:rPr>
-          <w:color w:val="auto"/>
-        </w:rPr>
-        <w:t>Ensure the health &amp; safety of workers, or those working under the direction of the person.</w:t>
+      </w:pPr>
+      <w:r>
+        <w:t>The health and safety of its workers while they are at work, and</w:t>
       </w:r>
     </w:p>
     <w:p>
@@ -531,17 +514,87 @@
           <w:ilvl w:val="0"/>
           <w:numId w:val="3"/>
         </w:numPr>
-        <w:rPr>
+      </w:pPr>
+      <w:r>
+        <w:t>That the health and safety of other persons is not put at risk from work carried out as part of the conduct of the PCBU</w:t>
+      </w:r>
+    </w:p>
+    <w:p>
+      <w:pPr>
+        <w:pStyle w:val="BodyFormSamples"/>
+      </w:pPr>
+      <w:r>
+        <w:rPr>
+          <w:highlight w:val="yellow"/>
+        </w:rPr>
+        <w:t xml:space="preserve"> </w:t>
+      </w:r>
+      <w:proofErr w:type="spellStart"/>
+      <w:r>
+        <w:rPr>
+          <w:highlight w:val="yellow"/>
+        </w:rPr>
+        <w:t>Yeetio</w:t>
+      </w:r>
+      <w:proofErr w:type="spellEnd"/>
+      <w:r>
+        <w:t xml:space="preserve"> is a PCBU.</w:t>
+      </w:r>
+    </w:p>
+    <w:p>
+      <w:pPr>
+        <w:pStyle w:val="NoSpacing"/>
+      </w:pPr>
+    </w:p>
+    <w:p>
+      <w:pPr>
+        <w:rPr>
+          <w:sz w:val="28"/>
+          <w:szCs w:val="28"/>
+          <w:u w:val="single"/>
+        </w:rPr>
+      </w:pPr>
+      <w:r>
+        <w:rPr>
+          <w:sz w:val="28"/>
+          <w:szCs w:val="28"/>
+          <w:u w:val="single"/>
+        </w:rPr>
+        <w:t>Responsibilities</w:t>
+      </w:r>
+    </w:p>
+    <w:p>
+      <w:pPr>
+        <w:pStyle w:val="BodyFormSamples"/>
+        <w:rPr>
+          <w:b/>
           <w:color w:val="auto"/>
           <w:lang w:val="en-AU"/>
         </w:rPr>
       </w:pPr>
       <w:r>
         <w:rPr>
+          <w:b/>
           <w:color w:val="auto"/>
           <w:lang w:val="en-AU"/>
         </w:rPr>
-        <w:t>Ensure that health &amp; safety of other persons is not put at risk</w:t>
+        <w:t>Managers and Leaders</w:t>
+      </w:r>
+    </w:p>
+    <w:p>
+      <w:pPr>
+        <w:pStyle w:val="BodyFormSamples"/>
+        <w:rPr>
+          <w:color w:val="auto"/>
+          <w:lang w:val="en-AU"/>
+        </w:rPr>
+      </w:pPr>
+      <w:r>
+        <w:rPr>
+          <w:color w:val="auto"/>
+          <w:lang w:val="en-AU"/>
+        </w:rPr>
+        <w:t>Managers and leaders are responsible for providing a workplace that is, as far as reasonably practicable, a safe and healthy workplace for workers and visitors, in particular in the areas of their control. This includes:</w:t>
       </w:r>
     </w:p>
     <w:p>
@@ -561,89 +614,7 @@
           <w:color w:val="auto"/>
           <w:lang w:val="en-AU"/>
         </w:rPr>
-        <w:t>Ensure the provision and maintenance of a safe work environment.</w:t>
-      </w:r>
-    </w:p>
-    <w:p>
-      <w:proofErr w:type="spellStart"/>
-      <w:r>
-        <w:t>Yeetio</w:t>
-      </w:r>
-      <w:proofErr w:type="spellEnd"/>
-      <w:r>
-        <w:t xml:space="preserve"> is a PCBU.</w:t>
-      </w:r>
-    </w:p>
-    <w:p>
-      <w:pPr>
-        <w:pStyle w:val="NoSpacing"/>
-      </w:pPr>
-    </w:p>
-    <w:p>
-      <w:pPr>
-        <w:rPr>
-          <w:sz w:val="28"/>
-          <w:szCs w:val="28"/>
-          <w:u w:val="single"/>
-        </w:rPr>
-      </w:pPr>
-      <w:r>
-        <w:rPr>
-          <w:sz w:val="28"/>
-          <w:szCs w:val="28"/>
-          <w:u w:val="single"/>
-        </w:rPr>
-        <w:t>Responsibilities</w:t>
-      </w:r>
-    </w:p>
-    <w:p>
-      <w:pPr>
-        <w:pStyle w:val="BodyFormSamples"/>
-        <w:rPr>
-          <w:b/>
-          <w:color w:val="auto"/>
-          <w:lang w:val="en-AU"/>
-        </w:rPr>
-      </w:pPr>
-      <w:r>
-        <w:rPr>
-          <w:b/>
-          <w:color w:val="auto"/>
-          <w:lang w:val="en-AU"/>
-        </w:rPr>
-        <w:t>Managers and Leaders</w:t>
-      </w:r>
-    </w:p>
-    <w:p>
-      <w:pPr>
-        <w:pStyle w:val="BodyFormSamples"/>
-        <w:rPr>
-          <w:color w:val="auto"/>
-          <w:lang w:val="en-AU"/>
-        </w:rPr>
-      </w:pPr>
-      <w:r>
-        <w:rPr>
-          <w:color w:val="auto"/>
-          <w:lang w:val="en-AU"/>
-        </w:rPr>
-        <w:t xml:space="preserve">Managers and leaders are responsible for providing a workplace that is, as far as reasonably practicable, a safe and healthy workplace for workers and visitors, </w:t>
-      </w:r>
-      <w:proofErr w:type="gramStart"/>
-      <w:r>
-        <w:rPr>
-          <w:color w:val="auto"/>
-          <w:lang w:val="en-AU"/>
-        </w:rPr>
-        <w:t>in particular in</w:t>
-      </w:r>
-      <w:proofErr w:type="gramEnd"/>
-      <w:r>
-        <w:rPr>
-          <w:color w:val="auto"/>
-          <w:lang w:val="en-AU"/>
-        </w:rPr>
-        <w:t xml:space="preserve"> the areas of their control. This includes:</w:t>
+        <w:t>modelling health and safety leadership</w:t>
       </w:r>
     </w:p>
     <w:p>
@@ -663,7 +634,7 @@
           <w:color w:val="auto"/>
           <w:lang w:val="en-AU"/>
         </w:rPr>
-        <w:t>modelling health and safety leadership</w:t>
+        <w:t>demonstrating a commitment to good health and safety performance</w:t>
       </w:r>
     </w:p>
     <w:p>
@@ -683,7 +654,7 @@
           <w:color w:val="auto"/>
           <w:lang w:val="en-AU"/>
         </w:rPr>
-        <w:t>demonstrating a commitment to good health and safety performance</w:t>
+        <w:t>A safe working environment</w:t>
       </w:r>
     </w:p>
     <w:p>
@@ -723,12 +694,32 @@
           <w:color w:val="auto"/>
           <w:lang w:val="en-AU"/>
         </w:rPr>
-        <w:t>Facilities for the welfare of workers</w:t>
+        <w:t xml:space="preserve">Information, instruction, training and supervision to </w:t>
+      </w:r>
+      <w:proofErr w:type="spellStart"/>
+      <w:r>
+        <w:rPr>
+          <w:color w:val="auto"/>
+          <w:lang w:val="en-AU"/>
+        </w:rPr>
+        <w:t>nsure</w:t>
+      </w:r>
+      <w:proofErr w:type="spellEnd"/>
+      <w:r>
+        <w:rPr>
+          <w:color w:val="auto"/>
+          <w:lang w:val="en-AU"/>
+        </w:rPr>
+        <w:t xml:space="preserve"> workers are safe from injury and risks to health</w:t>
       </w:r>
     </w:p>
     <w:p>
       <w:pPr>
         <w:pStyle w:val="BodyFormSamples"/>
+        <w:numPr>
+          <w:ilvl w:val="0"/>
+          <w:numId w:val="3"/>
+        </w:numPr>
         <w:rPr>
           <w:color w:val="auto"/>
           <w:lang w:val="en-AU"/>
@@ -736,39 +727,28 @@
       </w:pPr>
       <w:r>
         <w:rPr>
-          <w:b/>
           <w:color w:val="auto"/>
           <w:lang w:val="en-AU"/>
         </w:rPr>
-        <w:t>Workers</w:t>
+        <w:t>Facilities for the welfare of workers</w:t>
       </w:r>
     </w:p>
     <w:p>
       <w:pPr>
         <w:pStyle w:val="BodyFormSamples"/>
         <w:rPr>
-          <w:color w:val="auto"/>
-        </w:rPr>
-      </w:pPr>
-      <w:r>
-        <w:rPr>
-          <w:color w:val="auto"/>
-        </w:rPr>
-        <w:t xml:space="preserve">Workers must take reasonable care for their own health and safety while they are at </w:t>
-      </w:r>
-      <w:proofErr w:type="gramStart"/>
-      <w:r>
-        <w:rPr>
-          <w:color w:val="auto"/>
-        </w:rPr>
-        <w:t>work, and</w:t>
-      </w:r>
-      <w:proofErr w:type="gramEnd"/>
-      <w:r>
-        <w:rPr>
-          <w:color w:val="auto"/>
-        </w:rPr>
-        <w:t xml:space="preserve"> take reasonable care that their acts or omissions do not adversely affect the health and safety of other persons.</w:t>
+          <w:b/>
+          <w:color w:val="auto"/>
+          <w:lang w:val="en-AU"/>
+        </w:rPr>
+      </w:pPr>
+      <w:r>
+        <w:rPr>
+          <w:b/>
+          <w:color w:val="auto"/>
+          <w:lang w:val="en-AU"/>
+        </w:rPr>
+        <w:t>Workers</w:t>
       </w:r>
     </w:p>
     <w:p>
@@ -782,27 +762,27 @@
         <w:rPr>
           <w:color w:val="auto"/>
         </w:rPr>
-        <w:t>On a day to day basis, this includes</w:t>
-      </w:r>
-      <w:r>
-        <w:rPr>
-          <w:color w:val="auto"/>
-        </w:rPr>
-        <w:t>:</w:t>
+        <w:t>Workers must take reasonable care for their own health and safety while they are at work, and take reasonable care that their acts or omissions do not adversely affect the health and safety of other persons.</w:t>
       </w:r>
     </w:p>
     <w:p>
       <w:pPr>
-        <w:pStyle w:val="ParagraphStyle1"/>
-        <w:rPr>
-          <w:color w:val="auto"/>
-        </w:rPr>
-      </w:pPr>
-      <w:r>
-        <w:rPr>
-          <w:color w:val="auto"/>
-        </w:rPr>
-        <w:t>ensuring their own personal health and safety, and that of others in the workplace</w:t>
+        <w:pStyle w:val="BodyFormSamples"/>
+        <w:rPr>
+          <w:color w:val="auto"/>
+        </w:rPr>
+      </w:pPr>
+      <w:r>
+        <w:rPr>
+          <w:color w:val="auto"/>
+        </w:rPr>
+        <w:t>On a day to day basis, this includes</w:t>
+      </w:r>
+      <w:r>
+        <w:rPr>
+          <w:color w:val="auto"/>
+        </w:rPr>
+        <w:t>:</w:t>
       </w:r>
     </w:p>
     <w:p>
@@ -816,13 +796,7 @@
         <w:rPr>
           <w:color w:val="auto"/>
         </w:rPr>
-        <w:t xml:space="preserve">complying with any reasonable directions (such as safe work procedures, wearing </w:t>
-      </w:r>
-      <w:r>
-        <w:rPr>
-          <w:color w:val="auto"/>
-        </w:rPr>
-        <w:t>personal protective equipment) given by management that relates to health and safety</w:t>
+        <w:t>ensuring their own personal health and safety, and that of others in the workplace</w:t>
       </w:r>
     </w:p>
     <w:p>
@@ -836,65 +810,63 @@
         <w:rPr>
           <w:color w:val="auto"/>
         </w:rPr>
-        <w:t>Announcing potential hazards within the workplace to responsible individuals.</w:t>
+        <w:t>complying with any reasonable directions (such as safe work procedures, wearing personal protective equipment) given by management that relates to health and safety</w:t>
       </w:r>
     </w:p>
     <w:p>
       <w:pPr>
-        <w:pStyle w:val="BodyFormSamples"/>
-        <w:rPr>
-          <w:color w:val="auto"/>
-        </w:rPr>
-      </w:pPr>
+        <w:pStyle w:val="ParagraphStyle1"/>
+        <w:rPr>
+          <w:color w:val="auto"/>
+        </w:rPr>
+      </w:pPr>
+      <w:r>
+        <w:rPr>
+          <w:color w:val="auto"/>
+        </w:rPr>
+        <w:t>Wear appropriate PPE and clothing where necessary</w:t>
+      </w:r>
     </w:p>
     <w:p>
       <w:pPr>
-        <w:pStyle w:val="BodyFormSamples"/>
-        <w:rPr>
-          <w:color w:val="auto"/>
-        </w:rPr>
-      </w:pPr>
-      <w:r>
-        <w:rPr>
-          <w:color w:val="auto"/>
-        </w:rPr>
-        <w:t xml:space="preserve">It is acknowledged that, in accordance with the Act, a worker may cease, or refuse to carry out work if they have a reasonable concern the work would expose the worker to a serious risk </w:t>
-      </w:r>
-      <w:r>
-        <w:rPr>
-          <w:color w:val="auto"/>
-        </w:rPr>
-        <w:t>to their health and safety.</w:t>
-      </w:r>
-      <w:r>
-        <w:rPr>
-          <w:color w:val="auto"/>
-        </w:rPr>
-        <w:t xml:space="preserve"> </w:t>
+        <w:pStyle w:val="ParagraphStyle1"/>
+        <w:rPr>
+          <w:color w:val="auto"/>
+        </w:rPr>
+      </w:pPr>
+      <w:r>
+        <w:rPr>
+          <w:color w:val="auto"/>
+        </w:rPr>
+        <w:t>Not misuse or interfere with anything provided in the interest of health and safety</w:t>
       </w:r>
     </w:p>
     <w:p>
       <w:pPr>
-        <w:pStyle w:val="BodyFormSamples"/>
-        <w:rPr>
-          <w:color w:val="auto"/>
-        </w:rPr>
-      </w:pPr>
+        <w:pStyle w:val="ParagraphStyle1"/>
+        <w:rPr>
+          <w:color w:val="auto"/>
+        </w:rPr>
+      </w:pPr>
+      <w:r>
+        <w:rPr>
+          <w:color w:val="auto"/>
+        </w:rPr>
+        <w:t>Report all accidents and incidents on the job immediately</w:t>
+      </w:r>
     </w:p>
     <w:p>
       <w:pPr>
-        <w:pStyle w:val="BodyFormSamples"/>
-        <w:rPr>
-          <w:b/>
-          <w:color w:val="auto"/>
-        </w:rPr>
-      </w:pPr>
-      <w:r>
-        <w:rPr>
-          <w:b/>
-          <w:color w:val="auto"/>
-        </w:rPr>
-        <w:t>Contractors</w:t>
+        <w:pStyle w:val="ParagraphStyle1"/>
+        <w:rPr>
+          <w:color w:val="auto"/>
+        </w:rPr>
+      </w:pPr>
+      <w:r>
+        <w:rPr>
+          <w:color w:val="auto"/>
+        </w:rPr>
+        <w:t>Report all known or observed hazards</w:t>
       </w:r>
     </w:p>
     <w:p>
@@ -908,70 +880,72 @@
         <w:rPr>
           <w:color w:val="auto"/>
         </w:rPr>
-        <w:t xml:space="preserve">Contractors, sub-contractors and self-employed persons are defined as “workers” under the WHS Act if they carry out work in any capacity for </w:t>
-      </w:r>
-      <w:proofErr w:type="spellStart"/>
-      <w:r>
-        <w:rPr>
-          <w:color w:val="auto"/>
-          <w:highlight w:val="yellow"/>
-        </w:rPr>
-        <w:t>Yeetio</w:t>
-      </w:r>
-      <w:proofErr w:type="spellEnd"/>
-      <w:r>
-        <w:rPr>
-          <w:color w:val="auto"/>
-        </w:rPr>
-        <w:t>. They are required to:</w:t>
+        <w:t xml:space="preserve">It is acknowledged that, in accordance with the Act, a worker may cease, or refuse to carry out work if they have a reasonable concern the work would expose the worker to a serious risk </w:t>
+      </w:r>
+      <w:r>
+        <w:rPr>
+          <w:color w:val="auto"/>
+        </w:rPr>
+        <w:t>to their health and safety.</w:t>
+      </w:r>
+      <w:r>
+        <w:rPr>
+          <w:color w:val="auto"/>
+        </w:rPr>
+        <w:t xml:space="preserve"> </w:t>
       </w:r>
     </w:p>
     <w:p>
       <w:pPr>
-        <w:pStyle w:val="ParagraphStyle1"/>
-        <w:rPr>
-          <w:color w:val="auto"/>
-          <w:highlight w:val="yellow"/>
-        </w:rPr>
-      </w:pPr>
-      <w:r>
-        <w:rPr>
-          <w:color w:val="auto"/>
-          <w:highlight w:val="yellow"/>
-        </w:rPr>
-        <w:t>Comply with the requirements of the WHS legislation</w:t>
-      </w:r>
+        <w:pStyle w:val="BodyFormSamples"/>
+        <w:rPr>
+          <w:color w:val="auto"/>
+        </w:rPr>
+      </w:pPr>
     </w:p>
     <w:p>
       <w:pPr>
-        <w:pStyle w:val="ParagraphStyle1"/>
-        <w:rPr>
-          <w:color w:val="auto"/>
-          <w:highlight w:val="yellow"/>
-        </w:rPr>
-      </w:pPr>
-      <w:r>
-        <w:rPr>
-          <w:color w:val="auto"/>
-          <w:highlight w:val="yellow"/>
-        </w:rPr>
-        <w:t>Have in place any WHS policies and programs required under legislation</w:t>
+        <w:pStyle w:val="BodyFormSamples"/>
+        <w:rPr>
+          <w:b/>
+          <w:color w:val="auto"/>
+        </w:rPr>
+      </w:pPr>
+      <w:r>
+        <w:rPr>
+          <w:b/>
+          <w:color w:val="auto"/>
+        </w:rPr>
+        <w:t>Contractors</w:t>
       </w:r>
     </w:p>
     <w:p>
       <w:pPr>
-        <w:pStyle w:val="ParagraphStyle1"/>
+        <w:pStyle w:val="BodyFormSamples"/>
+        <w:rPr>
+          <w:color w:val="auto"/>
+        </w:rPr>
+      </w:pPr>
+      <w:r>
+        <w:rPr>
+          <w:color w:val="auto"/>
+        </w:rPr>
+        <w:t xml:space="preserve">Contractors, sub-contractors and self-employed persons are defined as “workers” under the WHS Act if they carry out work in any capacity for </w:t>
+      </w:r>
+      <w:proofErr w:type="spellStart"/>
+      <w:r>
         <w:rPr>
           <w:color w:val="auto"/>
           <w:highlight w:val="yellow"/>
         </w:rPr>
-      </w:pPr>
-      <w:r>
-        <w:rPr>
-          <w:color w:val="auto"/>
-          <w:highlight w:val="yellow"/>
-        </w:rPr>
-        <w:t>Consult with the business about safety matters and comply with their policies</w:t>
+        <w:t>Yeetio</w:t>
+      </w:r>
+      <w:proofErr w:type="spellEnd"/>
+      <w:r>
+        <w:rPr>
+          <w:color w:val="auto"/>
+        </w:rPr>
+        <w:t>. They are required to:</w:t>
       </w:r>
     </w:p>
     <w:p>
@@ -987,7 +961,65 @@
           <w:color w:val="auto"/>
           <w:highlight w:val="yellow"/>
         </w:rPr>
-        <w:t>Work safely to include the safety of the business’ staff and visitors in their safety plans</w:t>
+        <w:t>Comply with the requirements of the WHS legislation</w:t>
+      </w:r>
+    </w:p>
+    <w:p>
+      <w:pPr>
+        <w:pStyle w:val="ParagraphStyle1"/>
+        <w:rPr>
+          <w:color w:val="auto"/>
+          <w:highlight w:val="yellow"/>
+        </w:rPr>
+      </w:pPr>
+      <w:r>
+        <w:rPr>
+          <w:color w:val="auto"/>
+          <w:highlight w:val="yellow"/>
+        </w:rPr>
+        <w:t>Have in place any WHS policies and programs required under legislation</w:t>
+      </w:r>
+    </w:p>
+    <w:p>
+      <w:pPr>
+        <w:pStyle w:val="ParagraphStyle1"/>
+        <w:rPr>
+          <w:color w:val="auto"/>
+          <w:highlight w:val="yellow"/>
+        </w:rPr>
+      </w:pPr>
+      <w:r>
+        <w:rPr>
+          <w:color w:val="auto"/>
+          <w:highlight w:val="yellow"/>
+        </w:rPr>
+        <w:t xml:space="preserve">Consult with the business about safety matters and comply with their </w:t>
+      </w:r>
+      <w:proofErr w:type="spellStart"/>
+      <w:r>
+        <w:rPr>
+          <w:color w:val="auto"/>
+          <w:highlight w:val="yellow"/>
+        </w:rPr>
+        <w:t>policis</w:t>
+      </w:r>
+      <w:proofErr w:type="spellEnd"/>
+    </w:p>
+    <w:p>
+      <w:pPr>
+        <w:pStyle w:val="ParagraphStyle1"/>
+        <w:rPr>
+          <w:color w:val="auto"/>
+          <w:highlight w:val="yellow"/>
+        </w:rPr>
+      </w:pPr>
+      <w:r>
+        <w:rPr>
+          <w:color w:val="auto"/>
+          <w:highlight w:val="yellow"/>
+        </w:rPr>
+        <w:lastRenderedPageBreak/>
+        <w:t>Work safely and to include the safety of the business’ staff and visitors n their safety plans</w:t>
       </w:r>
     </w:p>
     <w:p>
@@ -1042,7 +1074,6 @@
           <w:bCs/>
           <w:color w:val="auto"/>
         </w:rPr>
-        <w:lastRenderedPageBreak/>
         <w:t xml:space="preserve">The following is a list of </w:t>
       </w:r>
       <w:r>
@@ -1090,31 +1121,23 @@
         </w:numPr>
         <w:outlineLvl w:val="0"/>
         <w:rPr>
+          <w:color w:val="auto"/>
+        </w:rPr>
+      </w:pPr>
+      <w:r>
+        <w:rPr>
           <w:bCs/>
           <w:color w:val="auto"/>
           <w:highlight w:val="yellow"/>
         </w:rPr>
-      </w:pPr>
-      <w:r>
-        <w:rPr>
-          <w:bCs/>
-          <w:color w:val="auto"/>
-          <w:highlight w:val="yellow"/>
-        </w:rPr>
-        <w:t>&lt;Health and Safety Expert Name&gt;</w:t>
-      </w:r>
-    </w:p>
-    <w:p>
-      <w:pPr>
-        <w:pStyle w:val="BodyFormSamples"/>
-        <w:tabs>
-          <w:tab w:val="left" w:pos="6260"/>
-        </w:tabs>
-        <w:spacing w:before="170"/>
-        <w:rPr>
-          <w:color w:val="auto"/>
-        </w:rPr>
-      </w:pPr>
+        <w:t>Josh Moten</w:t>
+      </w:r>
+      <w:r>
+        <w:rPr>
+          <w:color w:val="auto"/>
+        </w:rPr>
+        <w:t xml:space="preserve"> </w:t>
+      </w:r>
     </w:p>
     <w:p>
       <w:pPr>
@@ -1143,15 +1166,7 @@
     </w:p>
     <w:p>
       <w:r>
-        <w:t xml:space="preserve">The purpose of any WHS risk assessment is to ensure that, for any identified hazards, appropriate control measures are implemented </w:t>
-      </w:r>
-      <w:proofErr w:type="gramStart"/>
-      <w:r>
-        <w:t>in order to</w:t>
-      </w:r>
-      <w:proofErr w:type="gramEnd"/>
-      <w:r>
-        <w:t xml:space="preserve"> protect workers, contractors and visitors from risks to their health, safety and welfare. </w:t>
+        <w:t xml:space="preserve">The purpose of any WHS risk assessment is to ensure that, for any identified hazards, appropriate control measures are implemented in order to protect workers, contractors and visitors from risks to their health, safety and welfare. </w:t>
       </w:r>
     </w:p>
     <w:p>
@@ -1241,15 +1256,7 @@
     </w:p>
     <w:p>
       <w:r>
-        <w:t xml:space="preserve">Outcomes of risk assessments will be </w:t>
-      </w:r>
-      <w:proofErr w:type="gramStart"/>
-      <w:r>
-        <w:t>documented</w:t>
-      </w:r>
-      <w:proofErr w:type="gramEnd"/>
-      <w:r>
-        <w:t xml:space="preserve"> and the control measures reviewed at least annually or earlier should a task or activity be the subject of a WHS incident or a change of process or requirement. Current risk assessments will ensure that </w:t>
+        <w:t xml:space="preserve">Outcomes of risk assessments will be documented and the control measures reviewed at least annually or earlier should a task or activity be the subject of a WHS incident or a change of process or requirement. Current risk assessments will ensure that </w:t>
       </w:r>
       <w:proofErr w:type="spellStart"/>
       <w:r>
@@ -2967,13 +2974,23 @@
                 <w:lang w:val="en-AU"/>
               </w:rPr>
             </w:pPr>
-            <w:r>
-              <w:rPr>
-                <w:rFonts w:ascii="Calibri" w:hAnsi="Calibri" w:cs="Times New Roman"/>
-                <w:color w:val="auto"/>
-                <w:lang w:val="en-AU"/>
-              </w:rPr>
-              <w:t>Tripping Hazard</w:t>
+            <w:proofErr w:type="spellStart"/>
+            <w:r>
+              <w:rPr>
+                <w:rFonts w:ascii="Calibri" w:hAnsi="Calibri" w:cs="Times New Roman"/>
+                <w:color w:val="auto"/>
+                <w:lang w:val="en-AU"/>
+              </w:rPr>
+              <w:t>Trpping</w:t>
+            </w:r>
+            <w:proofErr w:type="spellEnd"/>
+            <w:r>
+              <w:rPr>
+                <w:rFonts w:ascii="Calibri" w:hAnsi="Calibri" w:cs="Times New Roman"/>
+                <w:color w:val="auto"/>
+                <w:lang w:val="en-AU"/>
+              </w:rPr>
+              <w:t xml:space="preserve"> (cords, etc.)</w:t>
             </w:r>
           </w:p>
         </w:tc>
@@ -2998,7 +3015,7 @@
                 <w:color w:val="auto"/>
                 <w:lang w:val="en-AU"/>
               </w:rPr>
-              <w:t>Injured individual</w:t>
+              <w:t>Injury and/or damaged property</w:t>
             </w:r>
           </w:p>
         </w:tc>
@@ -3023,7 +3040,7 @@
                 <w:color w:val="auto"/>
                 <w:lang w:val="en-AU"/>
               </w:rPr>
-              <w:t>Low</w:t>
+              <w:t>Low-Medium</w:t>
             </w:r>
           </w:p>
         </w:tc>
@@ -3079,7 +3096,7 @@
                 <w:color w:val="auto"/>
                 <w:lang w:val="en-AU"/>
               </w:rPr>
-              <w:t>Power Surge</w:t>
+              <w:t>Electrical Fire</w:t>
             </w:r>
           </w:p>
         </w:tc>
@@ -3104,7 +3121,7 @@
                 <w:color w:val="auto"/>
                 <w:lang w:val="en-AU"/>
               </w:rPr>
-              <w:t>Damaged Hardware</w:t>
+              <w:t>Injury/Death, Mass damage of property</w:t>
             </w:r>
           </w:p>
         </w:tc>
@@ -3154,7 +3171,7 @@
                 <w:color w:val="auto"/>
                 <w:lang w:val="en-AU"/>
               </w:rPr>
-              <w:t>High</w:t>
+              <w:t>Critical</w:t>
             </w:r>
           </w:p>
         </w:tc>
@@ -3179,8 +3196,14 @@
                 <w:lang w:val="en-AU"/>
               </w:rPr>
             </w:pPr>
-            <w:bookmarkStart w:id="0" w:name="_GoBack"/>
-            <w:bookmarkEnd w:id="0"/>
+            <w:r>
+              <w:rPr>
+                <w:rFonts w:ascii="Calibri" w:hAnsi="Calibri" w:cs="Times New Roman"/>
+                <w:color w:val="auto"/>
+                <w:lang w:val="en-AU"/>
+              </w:rPr>
+              <w:t>Eye Strain</w:t>
+            </w:r>
           </w:p>
         </w:tc>
         <w:tc>
@@ -3198,6 +3221,14 @@
                 <w:lang w:val="en-AU"/>
               </w:rPr>
             </w:pPr>
+            <w:r>
+              <w:rPr>
+                <w:rFonts w:ascii="Calibri" w:hAnsi="Calibri" w:cs="Times New Roman"/>
+                <w:color w:val="auto"/>
+                <w:lang w:val="en-AU"/>
+              </w:rPr>
+              <w:t>Eye damage</w:t>
+            </w:r>
           </w:p>
         </w:tc>
         <w:tc>
@@ -3215,6 +3246,14 @@
                 <w:lang w:val="en-AU"/>
               </w:rPr>
             </w:pPr>
+            <w:r>
+              <w:rPr>
+                <w:rFonts w:ascii="Calibri" w:hAnsi="Calibri" w:cs="Times New Roman"/>
+                <w:color w:val="auto"/>
+                <w:lang w:val="en-AU"/>
+              </w:rPr>
+              <w:t>Medium</w:t>
+            </w:r>
           </w:p>
         </w:tc>
         <w:tc>
@@ -3232,6 +3271,14 @@
                 <w:lang w:val="en-AU"/>
               </w:rPr>
             </w:pPr>
+            <w:r>
+              <w:rPr>
+                <w:rFonts w:ascii="Calibri" w:hAnsi="Calibri" w:cs="Times New Roman"/>
+                <w:color w:val="auto"/>
+                <w:lang w:val="en-AU"/>
+              </w:rPr>
+              <w:t>Low</w:t>
+            </w:r>
           </w:p>
         </w:tc>
       </w:tr>
@@ -3255,6 +3302,14 @@
                 <w:lang w:val="en-AU"/>
               </w:rPr>
             </w:pPr>
+            <w:r>
+              <w:rPr>
+                <w:rFonts w:ascii="Calibri" w:hAnsi="Calibri" w:cs="Times New Roman"/>
+                <w:color w:val="auto"/>
+                <w:lang w:val="en-AU"/>
+              </w:rPr>
+              <w:t>Poor back support</w:t>
+            </w:r>
           </w:p>
         </w:tc>
         <w:tc>
@@ -3272,6 +3327,14 @@
                 <w:lang w:val="en-AU"/>
               </w:rPr>
             </w:pPr>
+            <w:r>
+              <w:rPr>
+                <w:rFonts w:ascii="Calibri" w:hAnsi="Calibri" w:cs="Times New Roman"/>
+                <w:color w:val="auto"/>
+                <w:lang w:val="en-AU"/>
+              </w:rPr>
+              <w:t>Back injury</w:t>
+            </w:r>
           </w:p>
         </w:tc>
         <w:tc>
@@ -3289,6 +3352,14 @@
                 <w:lang w:val="en-AU"/>
               </w:rPr>
             </w:pPr>
+            <w:r>
+              <w:rPr>
+                <w:rFonts w:ascii="Calibri" w:hAnsi="Calibri" w:cs="Times New Roman"/>
+                <w:color w:val="auto"/>
+                <w:lang w:val="en-AU"/>
+              </w:rPr>
+              <w:t>Low</w:t>
+            </w:r>
           </w:p>
         </w:tc>
         <w:tc>
@@ -3306,6 +3377,14 @@
                 <w:lang w:val="en-AU"/>
               </w:rPr>
             </w:pPr>
+            <w:r>
+              <w:rPr>
+                <w:rFonts w:ascii="Calibri" w:hAnsi="Calibri" w:cs="Times New Roman"/>
+                <w:color w:val="auto"/>
+                <w:lang w:val="en-AU"/>
+              </w:rPr>
+              <w:t>Low</w:t>
+            </w:r>
           </w:p>
         </w:tc>
       </w:tr>
@@ -3329,6 +3408,22 @@
                 <w:lang w:val="en-AU"/>
               </w:rPr>
             </w:pPr>
+            <w:r>
+              <w:rPr>
+                <w:rFonts w:ascii="Calibri" w:hAnsi="Calibri" w:cs="Times New Roman"/>
+                <w:color w:val="auto"/>
+                <w:lang w:val="en-AU"/>
+              </w:rPr>
+              <w:t>Stress</w:t>
+            </w:r>
+            <w:r>
+              <w:rPr>
+                <w:rFonts w:ascii="Calibri" w:hAnsi="Calibri" w:cs="Times New Roman"/>
+                <w:color w:val="auto"/>
+                <w:lang w:val="en-AU"/>
+              </w:rPr>
+              <w:t xml:space="preserve"> / Pressure</w:t>
+            </w:r>
           </w:p>
         </w:tc>
         <w:tc>
@@ -3346,6 +3441,24 @@
                 <w:lang w:val="en-AU"/>
               </w:rPr>
             </w:pPr>
+            <w:r>
+              <w:rPr>
+                <w:rFonts w:ascii="Calibri" w:hAnsi="Calibri" w:cs="Times New Roman"/>
+                <w:color w:val="auto"/>
+                <w:lang w:val="en-AU"/>
+              </w:rPr>
+              <w:t xml:space="preserve">Anxiety / </w:t>
+            </w:r>
+            <w:proofErr w:type="spellStart"/>
+            <w:r>
+              <w:rPr>
+                <w:rFonts w:ascii="Calibri" w:hAnsi="Calibri" w:cs="Times New Roman"/>
+                <w:color w:val="auto"/>
+                <w:lang w:val="en-AU"/>
+              </w:rPr>
+              <w:t>Deperssion</w:t>
+            </w:r>
+            <w:proofErr w:type="spellEnd"/>
           </w:p>
         </w:tc>
         <w:tc>
@@ -3363,6 +3476,14 @@
                 <w:lang w:val="en-AU"/>
               </w:rPr>
             </w:pPr>
+            <w:r>
+              <w:rPr>
+                <w:rFonts w:ascii="Calibri" w:hAnsi="Calibri" w:cs="Times New Roman"/>
+                <w:color w:val="auto"/>
+                <w:lang w:val="en-AU"/>
+              </w:rPr>
+              <w:t>Medium</w:t>
+            </w:r>
           </w:p>
         </w:tc>
         <w:tc>
@@ -3380,6 +3501,14 @@
                 <w:lang w:val="en-AU"/>
               </w:rPr>
             </w:pPr>
+            <w:r>
+              <w:rPr>
+                <w:rFonts w:ascii="Calibri" w:hAnsi="Calibri" w:cs="Times New Roman"/>
+                <w:color w:val="auto"/>
+                <w:lang w:val="en-AU"/>
+              </w:rPr>
+              <w:t>Medium</w:t>
+            </w:r>
           </w:p>
         </w:tc>
       </w:tr>
@@ -4197,6 +4326,42 @@
                 <w:lang w:val="en-AU"/>
               </w:rPr>
             </w:pPr>
+            <w:proofErr w:type="spellStart"/>
+            <w:r>
+              <w:rPr>
+                <w:rFonts w:ascii="Calibri" w:hAnsi="Calibri" w:cs="Times New Roman"/>
+                <w:color w:val="auto"/>
+                <w:lang w:val="en-AU"/>
+              </w:rPr>
+              <w:t>Yeetio</w:t>
+            </w:r>
+            <w:proofErr w:type="spellEnd"/>
+            <w:r>
+              <w:rPr>
+                <w:rFonts w:ascii="Calibri" w:hAnsi="Calibri" w:cs="Times New Roman"/>
+                <w:color w:val="auto"/>
+                <w:lang w:val="en-AU"/>
+              </w:rPr>
+              <w:t xml:space="preserve"> Headquarters, </w:t>
+            </w:r>
+            <w:proofErr w:type="spellStart"/>
+            <w:r>
+              <w:rPr>
+                <w:rFonts w:ascii="Calibri" w:hAnsi="Calibri" w:cs="Times New Roman"/>
+                <w:color w:val="auto"/>
+                <w:lang w:val="en-AU"/>
+              </w:rPr>
+              <w:t>Siddeley</w:t>
+            </w:r>
+            <w:proofErr w:type="spellEnd"/>
+            <w:r>
+              <w:rPr>
+                <w:rFonts w:ascii="Calibri" w:hAnsi="Calibri" w:cs="Times New Roman"/>
+                <w:color w:val="auto"/>
+                <w:lang w:val="en-AU"/>
+              </w:rPr>
+              <w:t xml:space="preserve"> Street, Melbourne</w:t>
+            </w:r>
           </w:p>
         </w:tc>
       </w:tr>
@@ -4235,6 +4400,14 @@
                 <w:lang w:val="en-AU"/>
               </w:rPr>
             </w:pPr>
+            <w:r>
+              <w:rPr>
+                <w:rFonts w:ascii="Calibri" w:hAnsi="Calibri" w:cs="Times New Roman"/>
+                <w:color w:val="auto"/>
+                <w:lang w:val="en-AU"/>
+              </w:rPr>
+              <w:t>Josh Moten</w:t>
+            </w:r>
           </w:p>
         </w:tc>
       </w:tr>
@@ -4273,6 +4446,14 @@
                 <w:lang w:val="en-AU"/>
               </w:rPr>
             </w:pPr>
+            <w:r>
+              <w:rPr>
+                <w:rFonts w:ascii="Calibri" w:hAnsi="Calibri" w:cs="Times New Roman"/>
+                <w:color w:val="auto"/>
+                <w:lang w:val="en-AU"/>
+              </w:rPr>
+              <w:t>13/3/2019</w:t>
+            </w:r>
           </w:p>
         </w:tc>
       </w:tr>
@@ -4280,7 +4461,7 @@
     <w:p/>
     <w:tbl>
       <w:tblPr>
-        <w:tblW w:w="0" w:type="auto"/>
+        <w:tblW w:w="14992" w:type="dxa"/>
         <w:jc w:val="center"/>
         <w:tblBorders>
           <w:top w:val="single" w:sz="4" w:space="0" w:color="auto"/>
@@ -4703,6 +4884,14 @@
                 <w:lang w:val="en-AU"/>
               </w:rPr>
             </w:pPr>
+            <w:r>
+              <w:rPr>
+                <w:rFonts w:ascii="Calibri" w:hAnsi="Calibri" w:cs="Times New Roman"/>
+                <w:color w:val="auto"/>
+                <w:lang w:val="en-AU"/>
+              </w:rPr>
+              <w:t>Prolonged time at computer</w:t>
+            </w:r>
           </w:p>
         </w:tc>
         <w:tc>
@@ -4720,6 +4909,14 @@
                 <w:lang w:val="en-AU"/>
               </w:rPr>
             </w:pPr>
+            <w:r>
+              <w:rPr>
+                <w:rFonts w:ascii="Calibri" w:hAnsi="Calibri" w:cs="Times New Roman"/>
+                <w:color w:val="auto"/>
+                <w:lang w:val="en-AU"/>
+              </w:rPr>
+              <w:t>Eye Strain</w:t>
+            </w:r>
           </w:p>
         </w:tc>
         <w:tc>
@@ -4738,6 +4935,14 @@
                 <w:lang w:val="en-AU"/>
               </w:rPr>
             </w:pPr>
+            <w:r>
+              <w:rPr>
+                <w:rFonts w:ascii="Calibri" w:hAnsi="Calibri" w:cs="Times New Roman"/>
+                <w:color w:val="auto"/>
+                <w:lang w:val="en-AU"/>
+              </w:rPr>
+              <w:t>Low</w:t>
+            </w:r>
           </w:p>
         </w:tc>
         <w:tc>
@@ -4756,6 +4961,14 @@
                 <w:lang w:val="en-AU"/>
               </w:rPr>
             </w:pPr>
+            <w:r>
+              <w:rPr>
+                <w:rFonts w:ascii="Calibri" w:hAnsi="Calibri" w:cs="Times New Roman"/>
+                <w:color w:val="auto"/>
+                <w:lang w:val="en-AU"/>
+              </w:rPr>
+              <w:t>Regular eye ‘stretches’ (looking into the distance for 30 seconds or so)</w:t>
+            </w:r>
           </w:p>
         </w:tc>
         <w:tc>
@@ -4773,6 +4986,14 @@
                 <w:lang w:val="en-AU"/>
               </w:rPr>
             </w:pPr>
+            <w:r>
+              <w:rPr>
+                <w:rFonts w:ascii="Calibri" w:hAnsi="Calibri" w:cs="Times New Roman"/>
+                <w:color w:val="auto"/>
+                <w:lang w:val="en-AU"/>
+              </w:rPr>
+              <w:t>User</w:t>
+            </w:r>
           </w:p>
         </w:tc>
         <w:tc>
@@ -4790,6 +5011,14 @@
                 <w:lang w:val="en-AU"/>
               </w:rPr>
             </w:pPr>
+            <w:r>
+              <w:rPr>
+                <w:rFonts w:ascii="Calibri" w:hAnsi="Calibri" w:cs="Times New Roman"/>
+                <w:color w:val="auto"/>
+                <w:lang w:val="en-AU"/>
+              </w:rPr>
+              <w:t>Every 20 minutes</w:t>
+            </w:r>
           </w:p>
         </w:tc>
         <w:tc>
@@ -4808,6 +5037,14 @@
                 <w:lang w:val="en-AU"/>
               </w:rPr>
             </w:pPr>
+            <w:r>
+              <w:rPr>
+                <w:rFonts w:ascii="Calibri" w:hAnsi="Calibri" w:cs="Times New Roman"/>
+                <w:color w:val="auto"/>
+                <w:lang w:val="en-AU"/>
+              </w:rPr>
+              <w:t>Null</w:t>
+            </w:r>
           </w:p>
         </w:tc>
       </w:tr>
@@ -4832,6 +5069,14 @@
                 <w:lang w:val="en-AU"/>
               </w:rPr>
             </w:pPr>
+            <w:r>
+              <w:rPr>
+                <w:rFonts w:ascii="Calibri" w:hAnsi="Calibri" w:cs="Times New Roman"/>
+                <w:color w:val="auto"/>
+                <w:lang w:val="en-AU"/>
+              </w:rPr>
+              <w:t>Completing work under a time frame</w:t>
+            </w:r>
           </w:p>
         </w:tc>
         <w:tc>
@@ -4849,6 +5094,14 @@
                 <w:lang w:val="en-AU"/>
               </w:rPr>
             </w:pPr>
+            <w:r>
+              <w:rPr>
+                <w:rFonts w:ascii="Calibri" w:hAnsi="Calibri" w:cs="Times New Roman"/>
+                <w:color w:val="auto"/>
+                <w:lang w:val="en-AU"/>
+              </w:rPr>
+              <w:t>Stress / Feeling overwhelmed / Poor Work/life schedule</w:t>
+            </w:r>
           </w:p>
         </w:tc>
         <w:tc>
@@ -4867,6 +5120,14 @@
                 <w:lang w:val="en-AU"/>
               </w:rPr>
             </w:pPr>
+            <w:r>
+              <w:rPr>
+                <w:rFonts w:ascii="Calibri" w:hAnsi="Calibri" w:cs="Times New Roman"/>
+                <w:color w:val="auto"/>
+                <w:lang w:val="en-AU"/>
+              </w:rPr>
+              <w:t>Low</w:t>
+            </w:r>
           </w:p>
         </w:tc>
         <w:tc>
@@ -4885,6 +5146,14 @@
                 <w:lang w:val="en-AU"/>
               </w:rPr>
             </w:pPr>
+            <w:r>
+              <w:rPr>
+                <w:rFonts w:ascii="Calibri" w:hAnsi="Calibri" w:cs="Times New Roman"/>
+                <w:color w:val="auto"/>
+                <w:lang w:val="en-AU"/>
+              </w:rPr>
+              <w:t xml:space="preserve">Flexible working arrangements, Counselling, </w:t>
+            </w:r>
           </w:p>
         </w:tc>
         <w:tc>
@@ -4902,6 +5171,14 @@
                 <w:lang w:val="en-AU"/>
               </w:rPr>
             </w:pPr>
+            <w:r>
+              <w:rPr>
+                <w:rFonts w:ascii="Calibri" w:hAnsi="Calibri" w:cs="Times New Roman"/>
+                <w:color w:val="auto"/>
+                <w:lang w:val="en-AU"/>
+              </w:rPr>
+              <w:t>Employer</w:t>
+            </w:r>
           </w:p>
         </w:tc>
         <w:tc>
@@ -4919,6 +5196,14 @@
                 <w:lang w:val="en-AU"/>
               </w:rPr>
             </w:pPr>
+            <w:r>
+              <w:rPr>
+                <w:rFonts w:ascii="Calibri" w:hAnsi="Calibri" w:cs="Times New Roman"/>
+                <w:color w:val="auto"/>
+                <w:lang w:val="en-AU"/>
+              </w:rPr>
+              <w:t>Constant</w:t>
+            </w:r>
           </w:p>
         </w:tc>
         <w:tc>
@@ -4937,6 +5222,14 @@
                 <w:lang w:val="en-AU"/>
               </w:rPr>
             </w:pPr>
+            <w:r>
+              <w:rPr>
+                <w:rFonts w:ascii="Calibri" w:hAnsi="Calibri" w:cs="Times New Roman"/>
+                <w:color w:val="auto"/>
+                <w:lang w:val="en-AU"/>
+              </w:rPr>
+              <w:t>Null-Low</w:t>
+            </w:r>
           </w:p>
         </w:tc>
       </w:tr>
@@ -4961,6 +5254,14 @@
                 <w:lang w:val="en-AU"/>
               </w:rPr>
             </w:pPr>
+            <w:r>
+              <w:rPr>
+                <w:rFonts w:ascii="Calibri" w:hAnsi="Calibri" w:cs="Times New Roman"/>
+                <w:color w:val="auto"/>
+                <w:lang w:val="en-AU"/>
+              </w:rPr>
+              <w:t>Walking through workplace</w:t>
+            </w:r>
           </w:p>
         </w:tc>
         <w:tc>
@@ -4978,6 +5279,14 @@
                 <w:lang w:val="en-AU"/>
               </w:rPr>
             </w:pPr>
+            <w:r>
+              <w:rPr>
+                <w:rFonts w:ascii="Calibri" w:hAnsi="Calibri" w:cs="Times New Roman"/>
+                <w:color w:val="auto"/>
+                <w:lang w:val="en-AU"/>
+              </w:rPr>
+              <w:t>Tripping hazards</w:t>
+            </w:r>
           </w:p>
         </w:tc>
         <w:tc>
@@ -4996,6 +5305,14 @@
                 <w:lang w:val="en-AU"/>
               </w:rPr>
             </w:pPr>
+            <w:r>
+              <w:rPr>
+                <w:rFonts w:ascii="Calibri" w:hAnsi="Calibri" w:cs="Times New Roman"/>
+                <w:color w:val="auto"/>
+                <w:lang w:val="en-AU"/>
+              </w:rPr>
+              <w:t>Low – Medium</w:t>
+            </w:r>
           </w:p>
         </w:tc>
         <w:tc>
@@ -5014,6 +5331,14 @@
                 <w:lang w:val="en-AU"/>
               </w:rPr>
             </w:pPr>
+            <w:r>
+              <w:rPr>
+                <w:rFonts w:ascii="Calibri" w:hAnsi="Calibri" w:cs="Times New Roman"/>
+                <w:color w:val="auto"/>
+                <w:lang w:val="en-AU"/>
+              </w:rPr>
+              <w:t>Promoting good cord management</w:t>
+            </w:r>
           </w:p>
         </w:tc>
         <w:tc>
@@ -5031,6 +5356,14 @@
                 <w:lang w:val="en-AU"/>
               </w:rPr>
             </w:pPr>
+            <w:r>
+              <w:rPr>
+                <w:rFonts w:ascii="Calibri" w:hAnsi="Calibri" w:cs="Times New Roman"/>
+                <w:color w:val="auto"/>
+                <w:lang w:val="en-AU"/>
+              </w:rPr>
+              <w:t>Managers / Trainers</w:t>
+            </w:r>
           </w:p>
         </w:tc>
         <w:tc>
@@ -5048,6 +5381,14 @@
                 <w:lang w:val="en-AU"/>
               </w:rPr>
             </w:pPr>
+            <w:r>
+              <w:rPr>
+                <w:rFonts w:ascii="Calibri" w:hAnsi="Calibri" w:cs="Times New Roman"/>
+                <w:color w:val="auto"/>
+                <w:lang w:val="en-AU"/>
+              </w:rPr>
+              <w:t>Constant</w:t>
+            </w:r>
           </w:p>
         </w:tc>
         <w:tc>
@@ -5066,135 +5407,14 @@
                 <w:lang w:val="en-AU"/>
               </w:rPr>
             </w:pPr>
-          </w:p>
-        </w:tc>
-      </w:tr>
-      <w:tr>
-        <w:trPr>
-          <w:trHeight w:val="907"/>
-          <w:jc w:val="center"/>
-        </w:trPr>
-        <w:tc>
-          <w:tcPr>
-            <w:tcW w:w="1972" w:type="dxa"/>
-            <w:gridSpan w:val="2"/>
-          </w:tcPr>
-          <w:p>
-            <w:pPr>
-              <w:pStyle w:val="NoParagraphStyle"/>
-              <w:spacing w:line="240" w:lineRule="auto"/>
-              <w:textAlignment w:val="auto"/>
-              <w:rPr>
-                <w:rFonts w:ascii="Calibri" w:hAnsi="Calibri" w:cs="Times New Roman"/>
-                <w:color w:val="auto"/>
-                <w:lang w:val="en-AU"/>
-              </w:rPr>
-            </w:pPr>
-          </w:p>
-        </w:tc>
-        <w:tc>
-          <w:tcPr>
-            <w:tcW w:w="2105" w:type="dxa"/>
-          </w:tcPr>
-          <w:p>
-            <w:pPr>
-              <w:pStyle w:val="NoParagraphStyle"/>
-              <w:spacing w:line="240" w:lineRule="auto"/>
-              <w:textAlignment w:val="auto"/>
-              <w:rPr>
-                <w:rFonts w:ascii="Calibri" w:hAnsi="Calibri" w:cs="Times New Roman"/>
-                <w:color w:val="auto"/>
-                <w:lang w:val="en-AU"/>
-              </w:rPr>
-            </w:pPr>
-          </w:p>
-        </w:tc>
-        <w:tc>
-          <w:tcPr>
-            <w:tcW w:w="2268" w:type="dxa"/>
-            <w:gridSpan w:val="2"/>
-          </w:tcPr>
-          <w:p>
-            <w:pPr>
-              <w:pStyle w:val="NoParagraphStyle"/>
-              <w:spacing w:line="240" w:lineRule="auto"/>
-              <w:textAlignment w:val="auto"/>
-              <w:rPr>
-                <w:rFonts w:ascii="Calibri" w:hAnsi="Calibri" w:cs="Times New Roman"/>
-                <w:color w:val="auto"/>
-                <w:lang w:val="en-AU"/>
-              </w:rPr>
-            </w:pPr>
-          </w:p>
-        </w:tc>
-        <w:tc>
-          <w:tcPr>
-            <w:tcW w:w="2694" w:type="dxa"/>
-            <w:gridSpan w:val="2"/>
-          </w:tcPr>
-          <w:p>
-            <w:pPr>
-              <w:pStyle w:val="NoParagraphStyle"/>
-              <w:spacing w:line="240" w:lineRule="auto"/>
-              <w:textAlignment w:val="auto"/>
-              <w:rPr>
-                <w:rFonts w:ascii="Calibri" w:hAnsi="Calibri" w:cs="Times New Roman"/>
-                <w:color w:val="auto"/>
-                <w:lang w:val="en-AU"/>
-              </w:rPr>
-            </w:pPr>
-          </w:p>
-        </w:tc>
-        <w:tc>
-          <w:tcPr>
-            <w:tcW w:w="992" w:type="dxa"/>
-          </w:tcPr>
-          <w:p>
-            <w:pPr>
-              <w:pStyle w:val="NoParagraphStyle"/>
-              <w:spacing w:line="240" w:lineRule="auto"/>
-              <w:textAlignment w:val="auto"/>
-              <w:rPr>
-                <w:rFonts w:ascii="Calibri" w:hAnsi="Calibri" w:cs="Times New Roman"/>
-                <w:color w:val="auto"/>
-                <w:lang w:val="en-AU"/>
-              </w:rPr>
-            </w:pPr>
-          </w:p>
-        </w:tc>
-        <w:tc>
-          <w:tcPr>
-            <w:tcW w:w="850" w:type="dxa"/>
-          </w:tcPr>
-          <w:p>
-            <w:pPr>
-              <w:pStyle w:val="NoParagraphStyle"/>
-              <w:spacing w:line="240" w:lineRule="auto"/>
-              <w:textAlignment w:val="auto"/>
-              <w:rPr>
-                <w:rFonts w:ascii="Calibri" w:hAnsi="Calibri" w:cs="Times New Roman"/>
-                <w:color w:val="auto"/>
-                <w:lang w:val="en-AU"/>
-              </w:rPr>
-            </w:pPr>
-          </w:p>
-        </w:tc>
-        <w:tc>
-          <w:tcPr>
-            <w:tcW w:w="4111" w:type="dxa"/>
-            <w:gridSpan w:val="2"/>
-          </w:tcPr>
-          <w:p>
-            <w:pPr>
-              <w:pStyle w:val="NoParagraphStyle"/>
-              <w:spacing w:line="240" w:lineRule="auto"/>
-              <w:textAlignment w:val="auto"/>
-              <w:rPr>
-                <w:rFonts w:ascii="Calibri" w:hAnsi="Calibri" w:cs="Times New Roman"/>
-                <w:color w:val="auto"/>
-                <w:lang w:val="en-AU"/>
-              </w:rPr>
-            </w:pPr>
+            <w:r>
+              <w:rPr>
+                <w:rFonts w:ascii="Calibri" w:hAnsi="Calibri" w:cs="Times New Roman"/>
+                <w:color w:val="auto"/>
+                <w:lang w:val="en-AU"/>
+              </w:rPr>
+              <w:t>Low</w:t>
+            </w:r>
           </w:p>
         </w:tc>
       </w:tr>
@@ -5449,6 +5669,17 @@
             <w:r>
               <w:t>Workplace:</w:t>
             </w:r>
+            <w:r>
+              <w:t xml:space="preserve"> </w:t>
+            </w:r>
+            <w:proofErr w:type="spellStart"/>
+            <w:r>
+              <w:t>Yeetio</w:t>
+            </w:r>
+            <w:proofErr w:type="spellEnd"/>
+            <w:r>
+              <w:t xml:space="preserve"> Headquarters</w:t>
+            </w:r>
           </w:p>
         </w:tc>
       </w:tr>
@@ -5469,6 +5700,9 @@
             <w:r>
               <w:t>Date:</w:t>
             </w:r>
+            <w:r>
+              <w:t xml:space="preserve"> 13/3/2019</w:t>
+            </w:r>
           </w:p>
         </w:tc>
         <w:tc>
@@ -5479,9 +5713,13 @@
           <w:p>
             <w:pPr>
               <w:pStyle w:val="BodyFormSamples"/>
+              <w:jc w:val="both"/>
             </w:pPr>
             <w:r>
               <w:t>Completed by:</w:t>
+            </w:r>
+            <w:r>
+              <w:t xml:space="preserve"> Josh Moten</w:t>
             </w:r>
           </w:p>
         </w:tc>
@@ -5606,6 +5844,14 @@
                 <w:lang w:val="en-AU"/>
               </w:rPr>
             </w:pPr>
+            <w:r>
+              <w:rPr>
+                <w:rFonts w:ascii="Calibri" w:hAnsi="Calibri" w:cs="Times New Roman"/>
+                <w:color w:val="auto"/>
+                <w:lang w:val="en-AU"/>
+              </w:rPr>
+              <w:t>Good Cord Management</w:t>
+            </w:r>
           </w:p>
         </w:tc>
         <w:tc>
@@ -5623,6 +5869,14 @@
                 <w:lang w:val="en-AU"/>
               </w:rPr>
             </w:pPr>
+            <w:r>
+              <w:rPr>
+                <w:rFonts w:ascii="Calibri" w:hAnsi="Calibri" w:cs="Times New Roman"/>
+                <w:color w:val="auto"/>
+                <w:lang w:val="en-AU"/>
+              </w:rPr>
+              <w:t>Demonstration of good cord management</w:t>
+            </w:r>
           </w:p>
         </w:tc>
         <w:tc>
@@ -5640,6 +5894,14 @@
                 <w:lang w:val="en-AU"/>
               </w:rPr>
             </w:pPr>
+            <w:r>
+              <w:rPr>
+                <w:rFonts w:ascii="Calibri" w:hAnsi="Calibri" w:cs="Times New Roman"/>
+                <w:color w:val="auto"/>
+                <w:lang w:val="en-AU"/>
+              </w:rPr>
+              <w:t>Everybody who would have access to cords and the like</w:t>
+            </w:r>
           </w:p>
         </w:tc>
         <w:tc>
@@ -5657,6 +5919,14 @@
                 <w:lang w:val="en-AU"/>
               </w:rPr>
             </w:pPr>
+            <w:r>
+              <w:rPr>
+                <w:rFonts w:ascii="Calibri" w:hAnsi="Calibri" w:cs="Times New Roman"/>
+                <w:color w:val="auto"/>
+                <w:lang w:val="en-AU"/>
+              </w:rPr>
+              <w:t>Regular demonstrations of good core management practices and access to cord management materials (zip ties / Velcro ties)</w:t>
+            </w:r>
           </w:p>
         </w:tc>
         <w:tc>
@@ -5674,6 +5944,14 @@
                 <w:lang w:val="en-AU"/>
               </w:rPr>
             </w:pPr>
+            <w:r>
+              <w:rPr>
+                <w:rFonts w:ascii="Calibri" w:hAnsi="Calibri" w:cs="Times New Roman"/>
+                <w:color w:val="auto"/>
+                <w:lang w:val="en-AU"/>
+              </w:rPr>
+              <w:t>13/3/2019</w:t>
+            </w:r>
           </w:p>
         </w:tc>
       </w:tr>
@@ -9029,6 +9307,14 @@
 </file>
 
 <file path=customXml/item1.xml><?xml version="1.0" encoding="utf-8"?>
+<p:properties xmlns:p="http://schemas.microsoft.com/office/2006/metadata/properties" xmlns:xsi="http://www.w3.org/2001/XMLSchema-instance" xmlns:pc="http://schemas.microsoft.com/office/infopath/2007/PartnerControls">
+  <documentManagement>
+    <Sesh xmlns="6ac566f0-206d-4bc5-bcec-ce830458d3f1" xsi:nil="true"/>
+  </documentManagement>
+</p:properties>
+</file>
+
+<file path=customXml/item2.xml><?xml version="1.0" encoding="utf-8"?>
 <ct:contentTypeSchema xmlns:ct="http://schemas.microsoft.com/office/2006/metadata/contentType" xmlns:ma="http://schemas.microsoft.com/office/2006/metadata/properties/metaAttributes" ct:_="" ma:_="" ma:contentTypeName="Document" ma:contentTypeID="0x01010016F4542A8E7DD640B3BC4F081D67BD17" ma:contentTypeVersion="12" ma:contentTypeDescription="Create a new document." ma:contentTypeScope="" ma:versionID="d5bf00858abcaaac58db6e4f7131c933">
   <xsd:schema xmlns:xsd="http://www.w3.org/2001/XMLSchema" xmlns:xs="http://www.w3.org/2001/XMLSchema" xmlns:p="http://schemas.microsoft.com/office/2006/metadata/properties" xmlns:ns2="6ac566f0-206d-4bc5-bcec-ce830458d3f1" xmlns:ns3="4ba0a89f-8d28-45b8-8c8a-cf56563c9d8a" targetNamespace="http://schemas.microsoft.com/office/2006/metadata/properties" ma:root="true" ma:fieldsID="0159a7a0e8cdd945e9ef147c0a094156" ns2:_="" ns3:_="">
     <xsd:import namespace="6ac566f0-206d-4bc5-bcec-ce830458d3f1"/>
@@ -9231,14 +9517,6 @@
 </ct:contentTypeSchema>
 </file>
 
-<file path=customXml/item2.xml><?xml version="1.0" encoding="utf-8"?>
-<p:properties xmlns:p="http://schemas.microsoft.com/office/2006/metadata/properties" xmlns:xsi="http://www.w3.org/2001/XMLSchema-instance" xmlns:pc="http://schemas.microsoft.com/office/infopath/2007/PartnerControls">
-  <documentManagement>
-    <Sesh xmlns="6ac566f0-206d-4bc5-bcec-ce830458d3f1" xsi:nil="true"/>
-  </documentManagement>
-</p:properties>
-</file>
-
 <file path=customXml/item3.xml><?xml version="1.0" encoding="utf-8"?>
 <?mso-contentType ?>
 <FormTemplates xmlns="http://schemas.microsoft.com/sharepoint/v3/contenttype/forms">
@@ -9253,6 +9531,16 @@
 </file>
 
 <file path=customXml/itemProps1.xml><?xml version="1.0" encoding="utf-8"?>
+<ds:datastoreItem xmlns:ds="http://schemas.openxmlformats.org/officeDocument/2006/customXml" ds:itemID="{DF2837E3-AAC6-4893-BE13-D9508974B03E}">
+  <ds:schemaRefs>
+    <ds:schemaRef ds:uri="http://schemas.microsoft.com/office/2006/metadata/properties"/>
+    <ds:schemaRef ds:uri="http://schemas.microsoft.com/office/infopath/2007/PartnerControls"/>
+    <ds:schemaRef ds:uri="6ac566f0-206d-4bc5-bcec-ce830458d3f1"/>
+  </ds:schemaRefs>
+</ds:datastoreItem>
+</file>
+
+<file path=customXml/itemProps2.xml><?xml version="1.0" encoding="utf-8"?>
 <ds:datastoreItem xmlns:ds="http://schemas.openxmlformats.org/officeDocument/2006/customXml" ds:itemID="{28153096-1F4E-472C-8054-EE379F0AD1C7}">
   <ds:schemaRefs>
     <ds:schemaRef ds:uri="http://schemas.microsoft.com/office/2006/metadata/contentType"/>
@@ -9271,16 +9559,6 @@
 </ds:datastoreItem>
 </file>
 
-<file path=customXml/itemProps2.xml><?xml version="1.0" encoding="utf-8"?>
-<ds:datastoreItem xmlns:ds="http://schemas.openxmlformats.org/officeDocument/2006/customXml" ds:itemID="{DF2837E3-AAC6-4893-BE13-D9508974B03E}">
-  <ds:schemaRefs>
-    <ds:schemaRef ds:uri="http://schemas.microsoft.com/office/2006/metadata/properties"/>
-    <ds:schemaRef ds:uri="http://schemas.microsoft.com/office/infopath/2007/PartnerControls"/>
-    <ds:schemaRef ds:uri="6ac566f0-206d-4bc5-bcec-ce830458d3f1"/>
-  </ds:schemaRefs>
-</ds:datastoreItem>
-</file>
-
 <file path=customXml/itemProps3.xml><?xml version="1.0" encoding="utf-8"?>
 <ds:datastoreItem xmlns:ds="http://schemas.openxmlformats.org/officeDocument/2006/customXml" ds:itemID="{D33709D4-A6CA-4C43-8E66-111C6B86FC68}">
   <ds:schemaRefs>
@@ -9290,7 +9568,7 @@
 </file>
 
 <file path=customXml/itemProps4.xml><?xml version="1.0" encoding="utf-8"?>
-<ds:datastoreItem xmlns:ds="http://schemas.openxmlformats.org/officeDocument/2006/customXml" ds:itemID="{582E9F97-5BC9-4A23-9DF9-B2F38A129280}">
+<ds:datastoreItem xmlns:ds="http://schemas.openxmlformats.org/officeDocument/2006/customXml" ds:itemID="{46F4D239-FDCC-4FDD-82DF-58C0D79E5FF9}">
   <ds:schemaRefs>
     <ds:schemaRef ds:uri="http://schemas.openxmlformats.org/officeDocument/2006/bibliography"/>
   </ds:schemaRefs>

</xml_diff>